<commit_message>
added Coil CAD; updated list of material; updated guide; fixed 1p ctrl PR
</commit_message>
<xml_diff>
--- a/1. Functional/guide.docx
+++ b/1. Functional/guide.docx
@@ -2709,7 +2709,23 @@
           <w:color w:val="24292E"/>
           <w:lang w:val="en-US"/>
         </w:rPr>
-        <w:t>Due to the precision of the resistors in the resistor divider, an offset and gain error occurs. A practical calibration of each sensor is recommended, with the calibration procedures presented in section 5.4.</w:t>
+        <w:t xml:space="preserve">Due to the precision of the resistors in the resistor divider, an offset and gain error occurs. A practical calibration of each sensor is recommended, with the calibration procedures presented in section </w:t>
+      </w:r>
+      <w:r>
+        <w:rPr>
+          <w:rFonts w:ascii="Calibri" w:eastAsia="Times New Roman" w:hAnsi="Calibri" w:cs="Segoe UI"/>
+          <w:color w:val="24292E"/>
+          <w:lang w:val="en-US"/>
+        </w:rPr>
+        <w:t>6</w:t>
+      </w:r>
+      <w:r>
+        <w:rPr>
+          <w:rFonts w:ascii="Calibri" w:eastAsia="Times New Roman" w:hAnsi="Calibri" w:cs="Segoe UI"/>
+          <w:color w:val="24292E"/>
+          <w:lang w:val="en-US"/>
+        </w:rPr>
+        <w:t>.4.</w:t>
       </w:r>
     </w:p>
     <w:p>
@@ -3032,7 +3048,23 @@
           <w:color w:val="24292E"/>
           <w:lang w:val="en-US"/>
         </w:rPr>
-        <w:t>Due to the precision of the resistors, an offset and gain error occurs. A practical calibration of each sensor is recommended, with the calibration procedures presented in section 5.4.</w:t>
+        <w:t xml:space="preserve">Due to the precision of the resistors, an offset and gain error occurs. A practical calibration of each sensor is recommended, with the calibration procedures presented in section </w:t>
+      </w:r>
+      <w:r>
+        <w:rPr>
+          <w:rFonts w:ascii="Calibri" w:eastAsia="Times New Roman" w:hAnsi="Calibri" w:cs="Segoe UI"/>
+          <w:color w:val="24292E"/>
+          <w:lang w:val="en-US"/>
+        </w:rPr>
+        <w:t>6</w:t>
+      </w:r>
+      <w:r>
+        <w:rPr>
+          <w:rFonts w:ascii="Calibri" w:eastAsia="Times New Roman" w:hAnsi="Calibri" w:cs="Segoe UI"/>
+          <w:color w:val="24292E"/>
+          <w:lang w:val="en-US"/>
+        </w:rPr>
+        <w:t>.4.</w:t>
       </w:r>
     </w:p>
     <w:p>
@@ -3748,7 +3780,25 @@
           <w:color w:val="24292E"/>
           <w:lang w:val="en-US"/>
         </w:rPr>
-        <w:t>Due to the precision of the resistors in the resistor divider, an offset and gain error occurs. A practical calibration of each sensor is recommended, with the calibration procedures presented in section 5.4.</w:t>
+        <w:t xml:space="preserve">Due to the precision of the resistors in the resistor divider, an offset and gain error occurs. A practical calibration of each sensor is recommended, with the calibration procedures presented in section </w:t>
+      </w:r>
+      <w:r>
+        <w:rPr>
+          <w:rFonts w:ascii="Calibri" w:eastAsia="Times New Roman" w:hAnsi="Calibri" w:cs="Segoe UI"/>
+          <w:color w:val="24292E"/>
+          <w:lang w:val="en-US"/>
+        </w:rPr>
+        <w:t>6</w:t>
+      </w:r>
+      <w:bookmarkStart w:id="0" w:name="_GoBack"/>
+      <w:bookmarkEnd w:id="0"/>
+      <w:r>
+        <w:rPr>
+          <w:rFonts w:ascii="Calibri" w:eastAsia="Times New Roman" w:hAnsi="Calibri" w:cs="Segoe UI"/>
+          <w:color w:val="24292E"/>
+          <w:lang w:val="en-US"/>
+        </w:rPr>
+        <w:t>.4.</w:t>
       </w:r>
     </w:p>
     <w:p>
@@ -4613,8 +4663,6 @@
         </w:rPr>
         <w:t xml:space="preserve">V1.2 - </w:t>
       </w:r>
-      <w:bookmarkStart w:id="0" w:name="_GoBack"/>
-      <w:bookmarkEnd w:id="0"/>
     </w:p>
     <w:sectPr>
       <w:pgSz w:w="11906" w:h="16838"/>

</xml_diff>